<commit_message>
Fix lab 5, 6.
</commit_message>
<xml_diff>
--- a/lab4/Лаб4 - Задание.docx
+++ b/lab4/Лаб4 - Задание.docx
@@ -691,7 +691,7 @@
           </mc:Choice>
           <mc:Fallback>
             <w:pict>
-              <v:line w14:anchorId="0E4197CE" id="Прямая соединительная линия 3" o:spid="_x0000_s1026" style="position:absolute;flip:x;z-index:251661312;visibility:visible;mso-wrap-style:square;mso-wrap-distance-left:9pt;mso-wrap-distance-top:0;mso-wrap-distance-right:9pt;mso-wrap-distance-bottom:0;mso-position-horizontal:absolute;mso-position-horizontal-relative:text;mso-position-vertical:absolute;mso-position-vertical-relative:text" from="0,5.75pt" to="129.05pt,118.5pt" o:gfxdata="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" strokecolor="black [3213]"/>
+              <v:line w14:anchorId="6ED08531" id="Прямая соединительная линия 3" o:spid="_x0000_s1026" style="position:absolute;flip:x;z-index:251661312;visibility:visible;mso-wrap-style:square;mso-wrap-distance-left:9pt;mso-wrap-distance-top:0;mso-wrap-distance-right:9pt;mso-wrap-distance-bottom:0;mso-position-horizontal:absolute;mso-position-horizontal-relative:text;mso-position-vertical:absolute;mso-position-vertical-relative:text" from="0,5.75pt" to="129.05pt,118.5pt" o:gfxdata="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" strokecolor="black [3213]"/>
             </w:pict>
           </mc:Fallback>
         </mc:AlternateContent>
@@ -763,7 +763,7 @@
           </mc:Choice>
           <mc:Fallback>
             <w:pict>
-              <v:line w14:anchorId="3175D7DE" id="Прямая соединительная линия 2" o:spid="_x0000_s1026" style="position:absolute;z-index:251660288;visibility:visible;mso-wrap-style:square;mso-width-percent:0;mso-height-percent:0;mso-wrap-distance-left:9pt;mso-wrap-distance-top:0;mso-wrap-distance-right:9pt;mso-wrap-distance-bottom:0;mso-position-horizontal:absolute;mso-position-horizontal-relative:text;mso-position-vertical:absolute;mso-position-vertical-relative:text;mso-width-percent:0;mso-height-percent:0;mso-width-relative:margin;mso-height-relative:margin" from="0,5.75pt" to="129.05pt,118.5pt" o:gfxdata="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" strokecolor="black [3213]"/>
+              <v:line w14:anchorId="37AA1E21" id="Прямая соединительная линия 2" o:spid="_x0000_s1026" style="position:absolute;z-index:251660288;visibility:visible;mso-wrap-style:square;mso-width-percent:0;mso-height-percent:0;mso-wrap-distance-left:9pt;mso-wrap-distance-top:0;mso-wrap-distance-right:9pt;mso-wrap-distance-bottom:0;mso-position-horizontal:absolute;mso-position-horizontal-relative:text;mso-position-vertical:absolute;mso-position-vertical-relative:text;mso-width-percent:0;mso-height-percent:0;mso-width-relative:margin;mso-height-relative:margin" from="0,5.75pt" to="129.05pt,118.5pt" o:gfxdata="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" strokecolor="black [3213]"/>
             </w:pict>
           </mc:Fallback>
         </mc:AlternateContent>
@@ -1245,6 +1245,8 @@
         </w:rPr>
         <w:t>Для простоты все индексы в областях относительные. Библиотечными методами пользоваться нельзя.</w:t>
       </w:r>
+      <w:bookmarkStart w:id="0" w:name="_GoBack"/>
+      <w:bookmarkEnd w:id="0"/>
     </w:p>
     <w:p>
       <w:pPr>
@@ -1260,6 +1262,7 @@
           <w:rFonts w:ascii="Times New Roman" w:hAnsi="Times New Roman" w:cs="Times New Roman"/>
           <w:sz w:val="28"/>
           <w:szCs w:val="28"/>
+          <w:highlight w:val="yellow"/>
         </w:rPr>
         <w:t xml:space="preserve">Задание (вариант 14): </w:t>
       </w:r>
@@ -1268,6 +1271,7 @@
           <w:rFonts w:ascii="Times New Roman" w:hAnsi="Times New Roman" w:cs="Times New Roman"/>
           <w:sz w:val="28"/>
           <w:szCs w:val="28"/>
+          <w:highlight w:val="yellow"/>
         </w:rPr>
         <w:t xml:space="preserve">Формируется матрица </w:t>
       </w:r>
@@ -1276,6 +1280,7 @@
           <w:rFonts w:ascii="Times New Roman" w:hAnsi="Times New Roman" w:cs="Times New Roman"/>
           <w:sz w:val="28"/>
           <w:szCs w:val="28"/>
+          <w:highlight w:val="yellow"/>
           <w:lang w:val="en-US"/>
         </w:rPr>
         <w:t>F</w:t>
@@ -1285,6 +1290,7 @@
           <w:rFonts w:ascii="Times New Roman" w:hAnsi="Times New Roman" w:cs="Times New Roman"/>
           <w:sz w:val="28"/>
           <w:szCs w:val="28"/>
+          <w:highlight w:val="yellow"/>
         </w:rPr>
         <w:t xml:space="preserve"> следующим образом: если </w:t>
       </w:r>
@@ -1294,6 +1300,7 @@
           <w:rFonts w:ascii="Times New Roman" w:hAnsi="Times New Roman" w:cs="Times New Roman"/>
           <w:sz w:val="28"/>
           <w:szCs w:val="28"/>
+          <w:highlight w:val="yellow"/>
         </w:rPr>
         <w:t xml:space="preserve">в </w:t>
       </w:r>
@@ -1303,6 +1310,7 @@
           <w:rFonts w:ascii="Times New Roman" w:hAnsi="Times New Roman" w:cs="Times New Roman"/>
           <w:sz w:val="28"/>
           <w:szCs w:val="28"/>
+          <w:highlight w:val="yellow"/>
         </w:rPr>
         <w:t>В</w:t>
       </w:r>
@@ -1313,8 +1321,43 @@
           <w:rFonts w:ascii="Times New Roman" w:hAnsi="Times New Roman" w:cs="Times New Roman"/>
           <w:sz w:val="28"/>
           <w:szCs w:val="28"/>
-        </w:rPr>
-        <w:t xml:space="preserve"> количество чисел, меньших К в нечетных столбцах в области 3 больше, чем сумма чисел в четных строках в области 2, то поменять в Е симметрично области 3 и 2 местами, иначе В и Е поменять местами несимметрично. При этом матрица А не меняется. После чего вычисляется выражение: ((К*</w:t>
+          <w:highlight w:val="yellow"/>
+        </w:rPr>
+        <w:t xml:space="preserve"> количество чисел, меньших К в нечетных столбцах в области 3 больше</w:t>
+      </w:r>
+      <w:r>
+        <w:rPr>
+          <w:rFonts w:ascii="Times New Roman" w:hAnsi="Times New Roman" w:cs="Times New Roman"/>
+          <w:sz w:val="28"/>
+          <w:szCs w:val="28"/>
+          <w:highlight w:val="yellow"/>
+        </w:rPr>
+        <w:t>, чем сумма чисел в четных строках в области 2, то поменять в Е симметрично области 3 и 2 местами,</w:t>
+      </w:r>
+      <w:r>
+        <w:rPr>
+          <w:rFonts w:ascii="Times New Roman" w:hAnsi="Times New Roman" w:cs="Times New Roman"/>
+          <w:sz w:val="28"/>
+          <w:szCs w:val="28"/>
+        </w:rPr>
+        <w:t xml:space="preserve"> </w:t>
+      </w:r>
+      <w:r>
+        <w:rPr>
+          <w:rFonts w:ascii="Times New Roman" w:hAnsi="Times New Roman" w:cs="Times New Roman"/>
+          <w:sz w:val="28"/>
+          <w:szCs w:val="28"/>
+          <w:highlight w:val="yellow"/>
+        </w:rPr>
+        <w:t>иначе В и Е поменять местами несимметрично</w:t>
+      </w:r>
+      <w:r>
+        <w:rPr>
+          <w:rFonts w:ascii="Times New Roman" w:hAnsi="Times New Roman" w:cs="Times New Roman"/>
+          <w:sz w:val="28"/>
+          <w:szCs w:val="28"/>
+        </w:rPr>
+        <w:t>. При этом матрица А не меняется. После чего вычисляется выражение: ((К*</w:t>
       </w:r>
       <w:proofErr w:type="gramStart"/>
       <w:r>
@@ -1425,8 +1468,6 @@
           <w:szCs w:val="28"/>
         </w:rPr>
       </w:pPr>
-      <w:bookmarkStart w:id="0" w:name="_GoBack"/>
-      <w:bookmarkEnd w:id="0"/>
     </w:p>
     <w:sectPr>
       <w:pgSz w:w="11906" w:h="16838"/>

</xml_diff>